<commit_message>
Changes in High Level Desgin Document
</commit_message>
<xml_diff>
--- a/documents/High_Level_Design_Document.docx
+++ b/documents/High_Level_Design_Document.docx
@@ -111,7 +111,7 @@
                     </pic:cNvPicPr>
                   </pic:nvPicPr>
                   <pic:blipFill>
-                    <a:blip r:embed="rId5">
+                    <a:blip r:embed="rId7">
                       <a:extLst>
                         <a:ext uri="{28A0092B-C50C-407E-A947-70E740481C1C}">
                           <a14:useLocalDpi xmlns:a14="http://schemas.microsoft.com/office/drawing/2010/main" val="0"/>
@@ -204,11 +204,10 @@
         <w:rPr>
           <w:noProof/>
         </w:rPr>
-        <w:lastRenderedPageBreak/>
         <w:drawing>
-          <wp:inline distT="0" distB="0" distL="0" distR="0" wp14:anchorId="1AB09EDE" wp14:editId="04CB6BC4">
-            <wp:extent cx="5715000" cy="4438650"/>
-            <wp:effectExtent l="0" t="0" r="0" b="0"/>
+          <wp:inline distT="0" distB="0" distL="0" distR="0" wp14:anchorId="1AB09EDE" wp14:editId="2F4D31B7">
+            <wp:extent cx="5715000" cy="3800475"/>
+            <wp:effectExtent l="0" t="0" r="0" b="9525"/>
             <wp:docPr id="3" name="Picture 3"/>
             <wp:cNvGraphicFramePr>
               <a:graphicFrameLocks xmlns:a="http://schemas.openxmlformats.org/drawingml/2006/main" noChangeAspect="1"/>
@@ -223,7 +222,7 @@
                     </pic:cNvPicPr>
                   </pic:nvPicPr>
                   <pic:blipFill>
-                    <a:blip r:embed="rId6">
+                    <a:blip r:embed="rId8">
                       <a:extLst>
                         <a:ext uri="{28A0092B-C50C-407E-A947-70E740481C1C}">
                           <a14:useLocalDpi xmlns:a14="http://schemas.microsoft.com/office/drawing/2010/main" val="0"/>
@@ -238,7 +237,7 @@
                   <pic:spPr bwMode="auto">
                     <a:xfrm>
                       <a:off x="0" y="0"/>
-                      <a:ext cx="5715000" cy="4438650"/>
+                      <a:ext cx="5715000" cy="3800475"/>
                     </a:xfrm>
                     <a:prstGeom prst="rect">
                       <a:avLst/>
@@ -290,7 +289,18 @@
           <w:sz w:val="24"/>
           <w:szCs w:val="24"/>
         </w:rPr>
-        <w:t>Data Flow Diagram 1 and 2</w:t>
+        <w:lastRenderedPageBreak/>
+        <w:t>Data Flow Diagram</w:t>
+      </w:r>
+      <w:r>
+        <w:rPr>
+          <w:rFonts w:cstheme="minorHAnsi"/>
+          <w:b/>
+          <w:bCs/>
+          <w:sz w:val="24"/>
+          <w:szCs w:val="24"/>
+        </w:rPr>
+        <w:t>s:</w:t>
       </w:r>
     </w:p>
     <w:p>
@@ -304,10 +314,399 @@
           <w:szCs w:val="24"/>
         </w:rPr>
       </w:pPr>
+      <w:r>
+        <w:rPr>
+          <w:noProof/>
+        </w:rPr>
+        <w:drawing>
+          <wp:inline distT="0" distB="0" distL="0" distR="0" wp14:anchorId="368758F6" wp14:editId="2E183226">
+            <wp:extent cx="5731510" cy="2152519"/>
+            <wp:effectExtent l="0" t="0" r="2540" b="635"/>
+            <wp:docPr id="4" name="Picture 4"/>
+            <wp:cNvGraphicFramePr>
+              <a:graphicFrameLocks xmlns:a="http://schemas.openxmlformats.org/drawingml/2006/main" noChangeAspect="1"/>
+            </wp:cNvGraphicFramePr>
+            <a:graphic xmlns:a="http://schemas.openxmlformats.org/drawingml/2006/main">
+              <a:graphicData uri="http://schemas.openxmlformats.org/drawingml/2006/picture">
+                <pic:pic xmlns:pic="http://schemas.openxmlformats.org/drawingml/2006/picture">
+                  <pic:nvPicPr>
+                    <pic:cNvPr id="0" name="Picture 2"/>
+                    <pic:cNvPicPr>
+                      <a:picLocks noChangeAspect="1" noChangeArrowheads="1"/>
+                    </pic:cNvPicPr>
+                  </pic:nvPicPr>
+                  <pic:blipFill>
+                    <a:blip r:embed="rId9">
+                      <a:extLst>
+                        <a:ext uri="{28A0092B-C50C-407E-A947-70E740481C1C}">
+                          <a14:useLocalDpi xmlns:a14="http://schemas.microsoft.com/office/drawing/2010/main" val="0"/>
+                        </a:ext>
+                      </a:extLst>
+                    </a:blip>
+                    <a:srcRect/>
+                    <a:stretch>
+                      <a:fillRect/>
+                    </a:stretch>
+                  </pic:blipFill>
+                  <pic:spPr bwMode="auto">
+                    <a:xfrm>
+                      <a:off x="0" y="0"/>
+                      <a:ext cx="5731510" cy="2152519"/>
+                    </a:xfrm>
+                    <a:prstGeom prst="rect">
+                      <a:avLst/>
+                    </a:prstGeom>
+                    <a:noFill/>
+                    <a:ln>
+                      <a:noFill/>
+                    </a:ln>
+                  </pic:spPr>
+                </pic:pic>
+              </a:graphicData>
+            </a:graphic>
+          </wp:inline>
+        </w:drawing>
+      </w:r>
     </w:p>
     <w:p>
       <w:pPr>
         <w:pStyle w:val="ListParagraph"/>
+        <w:rPr>
+          <w:rFonts w:cstheme="minorHAnsi"/>
+          <w:b/>
+          <w:bCs/>
+          <w:sz w:val="24"/>
+          <w:szCs w:val="24"/>
+        </w:rPr>
+      </w:pPr>
+    </w:p>
+    <w:p>
+      <w:pPr>
+        <w:rPr>
+          <w:rFonts w:cstheme="minorHAnsi"/>
+          <w:b/>
+          <w:bCs/>
+          <w:sz w:val="24"/>
+          <w:szCs w:val="24"/>
+        </w:rPr>
+      </w:pPr>
+    </w:p>
+    <w:p>
+      <w:pPr>
+        <w:rPr>
+          <w:rFonts w:cstheme="minorHAnsi"/>
+          <w:b/>
+          <w:bCs/>
+          <w:sz w:val="24"/>
+          <w:szCs w:val="24"/>
+        </w:rPr>
+      </w:pPr>
+      <w:r>
+        <w:rPr>
+          <w:noProof/>
+        </w:rPr>
+        <w:drawing>
+          <wp:inline distT="0" distB="0" distL="0" distR="0" wp14:anchorId="7E520FAC" wp14:editId="2D303677">
+            <wp:extent cx="4876800" cy="2409825"/>
+            <wp:effectExtent l="0" t="0" r="0" b="9525"/>
+            <wp:docPr id="5" name="Picture 5"/>
+            <wp:cNvGraphicFramePr>
+              <a:graphicFrameLocks xmlns:a="http://schemas.openxmlformats.org/drawingml/2006/main" noChangeAspect="1"/>
+            </wp:cNvGraphicFramePr>
+            <a:graphic xmlns:a="http://schemas.openxmlformats.org/drawingml/2006/main">
+              <a:graphicData uri="http://schemas.openxmlformats.org/drawingml/2006/picture">
+                <pic:pic xmlns:pic="http://schemas.openxmlformats.org/drawingml/2006/picture">
+                  <pic:nvPicPr>
+                    <pic:cNvPr id="0" name="Picture 3"/>
+                    <pic:cNvPicPr>
+                      <a:picLocks noChangeAspect="1" noChangeArrowheads="1"/>
+                    </pic:cNvPicPr>
+                  </pic:nvPicPr>
+                  <pic:blipFill>
+                    <a:blip r:embed="rId10">
+                      <a:extLst>
+                        <a:ext uri="{28A0092B-C50C-407E-A947-70E740481C1C}">
+                          <a14:useLocalDpi xmlns:a14="http://schemas.microsoft.com/office/drawing/2010/main" val="0"/>
+                        </a:ext>
+                      </a:extLst>
+                    </a:blip>
+                    <a:srcRect/>
+                    <a:stretch>
+                      <a:fillRect/>
+                    </a:stretch>
+                  </pic:blipFill>
+                  <pic:spPr bwMode="auto">
+                    <a:xfrm>
+                      <a:off x="0" y="0"/>
+                      <a:ext cx="4876800" cy="2409825"/>
+                    </a:xfrm>
+                    <a:prstGeom prst="rect">
+                      <a:avLst/>
+                    </a:prstGeom>
+                    <a:noFill/>
+                    <a:ln>
+                      <a:noFill/>
+                    </a:ln>
+                  </pic:spPr>
+                </pic:pic>
+              </a:graphicData>
+            </a:graphic>
+          </wp:inline>
+        </w:drawing>
+      </w:r>
+    </w:p>
+    <w:p>
+      <w:pPr>
+        <w:rPr>
+          <w:rFonts w:cstheme="minorHAnsi"/>
+          <w:b/>
+          <w:bCs/>
+          <w:sz w:val="24"/>
+          <w:szCs w:val="24"/>
+        </w:rPr>
+      </w:pPr>
+    </w:p>
+    <w:p>
+      <w:pPr>
+        <w:rPr>
+          <w:rFonts w:cstheme="minorHAnsi"/>
+          <w:b/>
+          <w:bCs/>
+          <w:sz w:val="24"/>
+          <w:szCs w:val="24"/>
+        </w:rPr>
+      </w:pPr>
+    </w:p>
+    <w:p>
+      <w:pPr>
+        <w:rPr>
+          <w:rFonts w:cstheme="minorHAnsi"/>
+          <w:b/>
+          <w:bCs/>
+          <w:sz w:val="24"/>
+          <w:szCs w:val="24"/>
+        </w:rPr>
+      </w:pPr>
+    </w:p>
+    <w:p>
+      <w:pPr>
+        <w:rPr>
+          <w:rFonts w:cstheme="minorHAnsi"/>
+          <w:b/>
+          <w:bCs/>
+          <w:sz w:val="24"/>
+          <w:szCs w:val="24"/>
+        </w:rPr>
+      </w:pPr>
+      <w:r>
+        <w:rPr>
+          <w:noProof/>
+        </w:rPr>
+        <w:lastRenderedPageBreak/>
+        <w:drawing>
+          <wp:inline distT="0" distB="0" distL="0" distR="0" wp14:anchorId="20BF3171" wp14:editId="6CA5D58B">
+            <wp:extent cx="5731510" cy="3146318"/>
+            <wp:effectExtent l="0" t="0" r="2540" b="0"/>
+            <wp:docPr id="6" name="Picture 6"/>
+            <wp:cNvGraphicFramePr>
+              <a:graphicFrameLocks xmlns:a="http://schemas.openxmlformats.org/drawingml/2006/main" noChangeAspect="1"/>
+            </wp:cNvGraphicFramePr>
+            <a:graphic xmlns:a="http://schemas.openxmlformats.org/drawingml/2006/main">
+              <a:graphicData uri="http://schemas.openxmlformats.org/drawingml/2006/picture">
+                <pic:pic xmlns:pic="http://schemas.openxmlformats.org/drawingml/2006/picture">
+                  <pic:nvPicPr>
+                    <pic:cNvPr id="0" name="Picture 4"/>
+                    <pic:cNvPicPr>
+                      <a:picLocks noChangeAspect="1" noChangeArrowheads="1"/>
+                    </pic:cNvPicPr>
+                  </pic:nvPicPr>
+                  <pic:blipFill>
+                    <a:blip r:embed="rId11">
+                      <a:extLst>
+                        <a:ext uri="{28A0092B-C50C-407E-A947-70E740481C1C}">
+                          <a14:useLocalDpi xmlns:a14="http://schemas.microsoft.com/office/drawing/2010/main" val="0"/>
+                        </a:ext>
+                      </a:extLst>
+                    </a:blip>
+                    <a:srcRect/>
+                    <a:stretch>
+                      <a:fillRect/>
+                    </a:stretch>
+                  </pic:blipFill>
+                  <pic:spPr bwMode="auto">
+                    <a:xfrm>
+                      <a:off x="0" y="0"/>
+                      <a:ext cx="5731510" cy="3146318"/>
+                    </a:xfrm>
+                    <a:prstGeom prst="rect">
+                      <a:avLst/>
+                    </a:prstGeom>
+                    <a:noFill/>
+                    <a:ln>
+                      <a:noFill/>
+                    </a:ln>
+                  </pic:spPr>
+                </pic:pic>
+              </a:graphicData>
+            </a:graphic>
+          </wp:inline>
+        </w:drawing>
+      </w:r>
+    </w:p>
+    <w:p>
+      <w:pPr>
+        <w:rPr>
+          <w:rFonts w:cstheme="minorHAnsi"/>
+          <w:b/>
+          <w:bCs/>
+          <w:sz w:val="24"/>
+          <w:szCs w:val="24"/>
+        </w:rPr>
+      </w:pPr>
+    </w:p>
+    <w:p>
+      <w:pPr>
+        <w:rPr>
+          <w:rFonts w:cstheme="minorHAnsi"/>
+          <w:b/>
+          <w:bCs/>
+          <w:sz w:val="24"/>
+          <w:szCs w:val="24"/>
+        </w:rPr>
+      </w:pPr>
+    </w:p>
+    <w:p>
+      <w:pPr>
+        <w:rPr>
+          <w:rFonts w:cstheme="minorHAnsi"/>
+          <w:b/>
+          <w:bCs/>
+          <w:sz w:val="24"/>
+          <w:szCs w:val="24"/>
+        </w:rPr>
+      </w:pPr>
+      <w:r>
+        <w:rPr>
+          <w:noProof/>
+        </w:rPr>
+        <w:drawing>
+          <wp:inline distT="0" distB="0" distL="0" distR="0" wp14:anchorId="51D7277B" wp14:editId="70DB6C2F">
+            <wp:extent cx="5731510" cy="2933910"/>
+            <wp:effectExtent l="0" t="0" r="2540" b="0"/>
+            <wp:docPr id="7" name="Picture 7"/>
+            <wp:cNvGraphicFramePr>
+              <a:graphicFrameLocks xmlns:a="http://schemas.openxmlformats.org/drawingml/2006/main" noChangeAspect="1"/>
+            </wp:cNvGraphicFramePr>
+            <a:graphic xmlns:a="http://schemas.openxmlformats.org/drawingml/2006/main">
+              <a:graphicData uri="http://schemas.openxmlformats.org/drawingml/2006/picture">
+                <pic:pic xmlns:pic="http://schemas.openxmlformats.org/drawingml/2006/picture">
+                  <pic:nvPicPr>
+                    <pic:cNvPr id="0" name="Picture 6"/>
+                    <pic:cNvPicPr>
+                      <a:picLocks noChangeAspect="1" noChangeArrowheads="1"/>
+                    </pic:cNvPicPr>
+                  </pic:nvPicPr>
+                  <pic:blipFill>
+                    <a:blip r:embed="rId12">
+                      <a:extLst>
+                        <a:ext uri="{28A0092B-C50C-407E-A947-70E740481C1C}">
+                          <a14:useLocalDpi xmlns:a14="http://schemas.microsoft.com/office/drawing/2010/main" val="0"/>
+                        </a:ext>
+                      </a:extLst>
+                    </a:blip>
+                    <a:srcRect/>
+                    <a:stretch>
+                      <a:fillRect/>
+                    </a:stretch>
+                  </pic:blipFill>
+                  <pic:spPr bwMode="auto">
+                    <a:xfrm>
+                      <a:off x="0" y="0"/>
+                      <a:ext cx="5731510" cy="2933910"/>
+                    </a:xfrm>
+                    <a:prstGeom prst="rect">
+                      <a:avLst/>
+                    </a:prstGeom>
+                    <a:noFill/>
+                    <a:ln>
+                      <a:noFill/>
+                    </a:ln>
+                  </pic:spPr>
+                </pic:pic>
+              </a:graphicData>
+            </a:graphic>
+          </wp:inline>
+        </w:drawing>
+      </w:r>
+    </w:p>
+    <w:p>
+      <w:pPr>
+        <w:rPr>
+          <w:rFonts w:cstheme="minorHAnsi"/>
+          <w:b/>
+          <w:bCs/>
+          <w:sz w:val="24"/>
+          <w:szCs w:val="24"/>
+        </w:rPr>
+      </w:pPr>
+    </w:p>
+    <w:p>
+      <w:pPr>
+        <w:rPr>
+          <w:rFonts w:cstheme="minorHAnsi"/>
+          <w:b/>
+          <w:bCs/>
+          <w:sz w:val="24"/>
+          <w:szCs w:val="24"/>
+        </w:rPr>
+      </w:pPr>
+    </w:p>
+    <w:p>
+      <w:pPr>
+        <w:rPr>
+          <w:rFonts w:cstheme="minorHAnsi"/>
+          <w:b/>
+          <w:bCs/>
+          <w:sz w:val="24"/>
+          <w:szCs w:val="24"/>
+        </w:rPr>
+      </w:pPr>
+    </w:p>
+    <w:p>
+      <w:pPr>
+        <w:rPr>
+          <w:rFonts w:cstheme="minorHAnsi"/>
+          <w:b/>
+          <w:bCs/>
+          <w:sz w:val="24"/>
+          <w:szCs w:val="24"/>
+        </w:rPr>
+      </w:pPr>
+    </w:p>
+    <w:p>
+      <w:pPr>
+        <w:rPr>
+          <w:rFonts w:cstheme="minorHAnsi"/>
+          <w:b/>
+          <w:bCs/>
+          <w:sz w:val="24"/>
+          <w:szCs w:val="24"/>
+        </w:rPr>
+      </w:pPr>
+    </w:p>
+    <w:p>
+      <w:pPr>
+        <w:rPr>
+          <w:rFonts w:cstheme="minorHAnsi"/>
+          <w:b/>
+          <w:bCs/>
+          <w:sz w:val="24"/>
+          <w:szCs w:val="24"/>
+        </w:rPr>
+      </w:pPr>
+    </w:p>
+    <w:p>
+      <w:pPr>
         <w:rPr>
           <w:rFonts w:cstheme="minorHAnsi"/>
           <w:b/>
@@ -369,7 +768,6 @@
         <w:rPr>
           <w:noProof/>
         </w:rPr>
-        <w:lastRenderedPageBreak/>
         <w:drawing>
           <wp:inline distT="0" distB="0" distL="0" distR="0" wp14:anchorId="67B5EF9A" wp14:editId="49B5C74E">
             <wp:extent cx="5534025" cy="4962525"/>
@@ -388,7 +786,7 @@
                     </pic:cNvPicPr>
                   </pic:nvPicPr>
                   <pic:blipFill>
-                    <a:blip r:embed="rId7">
+                    <a:blip r:embed="rId13">
                       <a:extLst>
                         <a:ext uri="{28A0092B-C50C-407E-A947-70E740481C1C}">
                           <a14:useLocalDpi xmlns:a14="http://schemas.microsoft.com/office/drawing/2010/main" val="0"/>
@@ -440,6 +838,56 @@
     </w:sectPr>
   </w:body>
 </w:document>
+</file>
+
+<file path=word/endnotes.xml><?xml version="1.0" encoding="utf-8"?>
+<w:endnotes xmlns:wpc="http://schemas.microsoft.com/office/word/2010/wordprocessingCanvas" xmlns:cx="http://schemas.microsoft.com/office/drawing/2014/chartex" xmlns:cx1="http://schemas.microsoft.com/office/drawing/2015/9/8/chartex" xmlns:cx2="http://schemas.microsoft.com/office/drawing/2015/10/21/chartex" xmlns:cx3="http://schemas.microsoft.com/office/drawing/2016/5/9/chartex" xmlns:cx4="http://schemas.microsoft.com/office/drawing/2016/5/10/chartex" xmlns:cx5="http://schemas.microsoft.com/office/drawing/2016/5/11/chartex" xmlns:cx6="http://schemas.microsoft.com/office/drawing/2016/5/12/chartex" xmlns:cx7="http://schemas.microsoft.com/office/drawing/2016/5/13/chartex" xmlns:cx8="http://schemas.microsoft.com/office/drawing/2016/5/14/chartex" xmlns:mc="http://schemas.openxmlformats.org/markup-compatibility/2006" xmlns:aink="http://schemas.microsoft.com/office/drawing/2016/ink" xmlns:am3d="http://schemas.microsoft.com/office/drawing/2017/model3d" xmlns:o="urn:schemas-microsoft-com:office:office" xmlns:r="http://schemas.openxmlformats.org/officeDocument/2006/relationships" xmlns:m="http://schemas.openxmlformats.org/officeDocument/2006/math" xmlns:v="urn:schemas-microsoft-com:vml" xmlns:wp14="http://schemas.microsoft.com/office/word/2010/wordprocessingDrawing" xmlns:wp="http://schemas.openxmlformats.org/drawingml/2006/wordprocessingDrawing" xmlns:w10="urn:schemas-microsoft-com:office:word" xmlns:w="http://schemas.openxmlformats.org/wordprocessingml/2006/main" xmlns:w14="http://schemas.microsoft.com/office/word/2010/wordml" xmlns:w15="http://schemas.microsoft.com/office/word/2012/wordml" xmlns:w16cex="http://schemas.microsoft.com/office/word/2018/wordml/cex" xmlns:w16cid="http://schemas.microsoft.com/office/word/2016/wordml/cid" xmlns:w16="http://schemas.microsoft.com/office/word/2018/wordml" xmlns:w16se="http://schemas.microsoft.com/office/word/2015/wordml/symex" xmlns:wpg="http://schemas.microsoft.com/office/word/2010/wordprocessingGroup" xmlns:wpi="http://schemas.microsoft.com/office/word/2010/wordprocessingInk" xmlns:wne="http://schemas.microsoft.com/office/word/2006/wordml" xmlns:wps="http://schemas.microsoft.com/office/word/2010/wordprocessingShape" mc:Ignorable="w14 w15 w16se w16cid w16 w16cex wp14">
+  <w:endnote w:type="separator" w:id="-1">
+    <w:p>
+      <w:pPr>
+        <w:spacing w:after="0" w:line="240" w:lineRule="auto"/>
+      </w:pPr>
+      <w:r>
+        <w:separator/>
+      </w:r>
+    </w:p>
+  </w:endnote>
+  <w:endnote w:type="continuationSeparator" w:id="0">
+    <w:p>
+      <w:pPr>
+        <w:spacing w:after="0" w:line="240" w:lineRule="auto"/>
+      </w:pPr>
+      <w:r>
+        <w:continuationSeparator/>
+      </w:r>
+    </w:p>
+  </w:endnote>
+</w:endnotes>
+</file>
+
+<file path=word/footnotes.xml><?xml version="1.0" encoding="utf-8"?>
+<w:footnotes xmlns:wpc="http://schemas.microsoft.com/office/word/2010/wordprocessingCanvas" xmlns:cx="http://schemas.microsoft.com/office/drawing/2014/chartex" xmlns:cx1="http://schemas.microsoft.com/office/drawing/2015/9/8/chartex" xmlns:cx2="http://schemas.microsoft.com/office/drawing/2015/10/21/chartex" xmlns:cx3="http://schemas.microsoft.com/office/drawing/2016/5/9/chartex" xmlns:cx4="http://schemas.microsoft.com/office/drawing/2016/5/10/chartex" xmlns:cx5="http://schemas.microsoft.com/office/drawing/2016/5/11/chartex" xmlns:cx6="http://schemas.microsoft.com/office/drawing/2016/5/12/chartex" xmlns:cx7="http://schemas.microsoft.com/office/drawing/2016/5/13/chartex" xmlns:cx8="http://schemas.microsoft.com/office/drawing/2016/5/14/chartex" xmlns:mc="http://schemas.openxmlformats.org/markup-compatibility/2006" xmlns:aink="http://schemas.microsoft.com/office/drawing/2016/ink" xmlns:am3d="http://schemas.microsoft.com/office/drawing/2017/model3d" xmlns:o="urn:schemas-microsoft-com:office:office" xmlns:r="http://schemas.openxmlformats.org/officeDocument/2006/relationships" xmlns:m="http://schemas.openxmlformats.org/officeDocument/2006/math" xmlns:v="urn:schemas-microsoft-com:vml" xmlns:wp14="http://schemas.microsoft.com/office/word/2010/wordprocessingDrawing" xmlns:wp="http://schemas.openxmlformats.org/drawingml/2006/wordprocessingDrawing" xmlns:w10="urn:schemas-microsoft-com:office:word" xmlns:w="http://schemas.openxmlformats.org/wordprocessingml/2006/main" xmlns:w14="http://schemas.microsoft.com/office/word/2010/wordml" xmlns:w15="http://schemas.microsoft.com/office/word/2012/wordml" xmlns:w16cex="http://schemas.microsoft.com/office/word/2018/wordml/cex" xmlns:w16cid="http://schemas.microsoft.com/office/word/2016/wordml/cid" xmlns:w16="http://schemas.microsoft.com/office/word/2018/wordml" xmlns:w16se="http://schemas.microsoft.com/office/word/2015/wordml/symex" xmlns:wpg="http://schemas.microsoft.com/office/word/2010/wordprocessingGroup" xmlns:wpi="http://schemas.microsoft.com/office/word/2010/wordprocessingInk" xmlns:wne="http://schemas.microsoft.com/office/word/2006/wordml" xmlns:wps="http://schemas.microsoft.com/office/word/2010/wordprocessingShape" mc:Ignorable="w14 w15 w16se w16cid w16 w16cex wp14">
+  <w:footnote w:type="separator" w:id="-1">
+    <w:p>
+      <w:pPr>
+        <w:spacing w:after="0" w:line="240" w:lineRule="auto"/>
+      </w:pPr>
+      <w:r>
+        <w:separator/>
+      </w:r>
+    </w:p>
+  </w:footnote>
+  <w:footnote w:type="continuationSeparator" w:id="0">
+    <w:p>
+      <w:pPr>
+        <w:spacing w:after="0" w:line="240" w:lineRule="auto"/>
+      </w:pPr>
+      <w:r>
+        <w:continuationSeparator/>
+      </w:r>
+    </w:p>
+  </w:footnote>
+</w:footnotes>
 </file>
 
 <file path=word/numbering.xml><?xml version="1.0" encoding="utf-8"?>
@@ -976,6 +1424,50 @@
       <w:contextualSpacing/>
     </w:pPr>
   </w:style>
+  <w:style w:type="paragraph" w:styleId="Header">
+    <w:name w:val="header"/>
+    <w:basedOn w:val="Normal"/>
+    <w:link w:val="HeaderChar"/>
+    <w:uiPriority w:val="99"/>
+    <w:unhideWhenUsed/>
+    <w:rsid w:val="00DE7A1A"/>
+    <w:pPr>
+      <w:tabs>
+        <w:tab w:val="center" w:pos="4513"/>
+        <w:tab w:val="right" w:pos="9026"/>
+      </w:tabs>
+      <w:spacing w:after="0" w:line="240" w:lineRule="auto"/>
+    </w:pPr>
+  </w:style>
+  <w:style w:type="character" w:customStyle="1" w:styleId="HeaderChar">
+    <w:name w:val="Header Char"/>
+    <w:basedOn w:val="DefaultParagraphFont"/>
+    <w:link w:val="Header"/>
+    <w:uiPriority w:val="99"/>
+    <w:rsid w:val="00DE7A1A"/>
+  </w:style>
+  <w:style w:type="paragraph" w:styleId="Footer">
+    <w:name w:val="footer"/>
+    <w:basedOn w:val="Normal"/>
+    <w:link w:val="FooterChar"/>
+    <w:uiPriority w:val="99"/>
+    <w:unhideWhenUsed/>
+    <w:rsid w:val="00DE7A1A"/>
+    <w:pPr>
+      <w:tabs>
+        <w:tab w:val="center" w:pos="4513"/>
+        <w:tab w:val="right" w:pos="9026"/>
+      </w:tabs>
+      <w:spacing w:after="0" w:line="240" w:lineRule="auto"/>
+    </w:pPr>
+  </w:style>
+  <w:style w:type="character" w:customStyle="1" w:styleId="FooterChar">
+    <w:name w:val="Footer Char"/>
+    <w:basedOn w:val="DefaultParagraphFont"/>
+    <w:link w:val="Footer"/>
+    <w:uiPriority w:val="99"/>
+    <w:rsid w:val="00DE7A1A"/>
+  </w:style>
 </w:styles>
 </file>
 

</xml_diff>